<commit_message>
Updates for Project 3
</commit_message>
<xml_diff>
--- a/ENGL1105/static/docs/project3.docx
+++ b/ENGL1105/static/docs/project3.docx
@@ -13,8 +13,6 @@
           <w:szCs w:val="24"/>
         </w:rPr>
       </w:pPr>
-      <w:bookmarkStart w:id="0" w:name="_GoBack"/>
-      <w:bookmarkEnd w:id="0"/>
       <w:r>
         <w:rPr>
           <w:rFonts w:ascii="Times New Roman" w:eastAsia="Times New Roman" w:hAnsi="Times New Roman" w:cs="Times New Roman"/>
@@ -94,6 +92,7 @@
                             <w:pPr>
                               <w:spacing w:after="80"/>
                             </w:pPr>
+                            <w:bookmarkStart w:id="0" w:name="_GoBack"/>
                             <w:r>
                               <w:rPr>
                                 <w:rFonts w:ascii="Bahnschrift" w:hAnsi="Bahnschrift"/>
@@ -129,7 +128,23 @@
                                 <w:sz w:val="24"/>
                                 <w:szCs w:val="24"/>
                               </w:rPr>
-                              <w:t xml:space="preserve">yzes a particular academic article based on four criteria: semantic, bibliographic, affinity-based, and choric. For each of these four sections you must </w:t>
+                              <w:t>yzes a particular academic article based on four criteria: semantic, bibliographic, affinity-based, and choric</w:t>
+                            </w:r>
+                            <w:r>
+                              <w:rPr>
+                                <w:rFonts w:ascii="Tw Cen MT" w:hAnsi="Tw Cen MT"/>
+                                <w:sz w:val="24"/>
+                                <w:szCs w:val="24"/>
+                              </w:rPr>
+                              <w:t xml:space="preserve"> elements</w:t>
+                            </w:r>
+                            <w:r>
+                              <w:rPr>
+                                <w:rFonts w:ascii="Tw Cen MT" w:hAnsi="Tw Cen MT"/>
+                                <w:sz w:val="24"/>
+                                <w:szCs w:val="24"/>
+                              </w:rPr>
+                              <w:t xml:space="preserve">. For each of these four sections you must </w:t>
                             </w:r>
                             <w:r>
                               <w:rPr>
@@ -179,7 +194,23 @@
                                 <w:sz w:val="24"/>
                                 <w:szCs w:val="24"/>
                               </w:rPr>
-                              <w:t xml:space="preserve">Keep in mind that this is a writing course, so the media you make need not be complex or professional. It just needs to enrich our understanding of the academic article you are analyzing. </w:t>
+                              <w:t>Keep in mind that this is a writing course, so the media you make need not be complex or professional</w:t>
+                            </w:r>
+                            <w:r>
+                              <w:rPr>
+                                <w:rFonts w:ascii="Tw Cen MT" w:hAnsi="Tw Cen MT"/>
+                                <w:sz w:val="24"/>
+                                <w:szCs w:val="24"/>
+                              </w:rPr>
+                              <w:t xml:space="preserve"> grade</w:t>
+                            </w:r>
+                            <w:r>
+                              <w:rPr>
+                                <w:rFonts w:ascii="Tw Cen MT" w:hAnsi="Tw Cen MT"/>
+                                <w:sz w:val="24"/>
+                                <w:szCs w:val="24"/>
+                              </w:rPr>
+                              <w:t xml:space="preserve">. It just needs to enrich our understanding of the academic article you are analyzing. </w:t>
                             </w:r>
                             <w:r>
                               <w:rPr>
@@ -240,7 +271,23 @@
                                 <w:sz w:val="24"/>
                                 <w:szCs w:val="24"/>
                               </w:rPr>
-                              <w:t>At least 2,000 words.</w:t>
+                              <w:t xml:space="preserve">At least </w:t>
+                            </w:r>
+                            <w:r>
+                              <w:rPr>
+                                <w:rFonts w:ascii="Tw Cen MT" w:hAnsi="Tw Cen MT"/>
+                                <w:sz w:val="24"/>
+                                <w:szCs w:val="24"/>
+                              </w:rPr>
+                              <w:t>1,750</w:t>
+                            </w:r>
+                            <w:r>
+                              <w:rPr>
+                                <w:rFonts w:ascii="Tw Cen MT" w:hAnsi="Tw Cen MT"/>
+                                <w:sz w:val="24"/>
+                                <w:szCs w:val="24"/>
+                              </w:rPr>
+                              <w:t xml:space="preserve"> words.</w:t>
                             </w:r>
                           </w:p>
                           <w:p>
@@ -272,7 +319,23 @@
                                 <w:sz w:val="24"/>
                                 <w:szCs w:val="24"/>
                               </w:rPr>
-                              <w:t>A website with 7 pages: An Introduction (with title), a Conclusion, a Bibliography, and the 4 phases mentioned below</w:t>
+                              <w:t xml:space="preserve">A website with </w:t>
+                            </w:r>
+                            <w:r>
+                              <w:rPr>
+                                <w:rFonts w:ascii="Tw Cen MT" w:hAnsi="Tw Cen MT"/>
+                                <w:sz w:val="24"/>
+                                <w:szCs w:val="24"/>
+                              </w:rPr>
+                              <w:t>6</w:t>
+                            </w:r>
+                            <w:r>
+                              <w:rPr>
+                                <w:rFonts w:ascii="Tw Cen MT" w:hAnsi="Tw Cen MT"/>
+                                <w:sz w:val="24"/>
+                                <w:szCs w:val="24"/>
+                              </w:rPr>
+                              <w:t xml:space="preserve"> pages: An Introduction (with title), a Bibliography, and the 4 phases mentioned below</w:t>
                             </w:r>
                             <w:r>
                               <w:rPr>
@@ -322,7 +385,23 @@
                                 <w:sz w:val="24"/>
                                 <w:szCs w:val="24"/>
                               </w:rPr>
-                              <w:t>n original piece of media for each section.</w:t>
+                              <w:t xml:space="preserve">n original piece of media for each </w:t>
+                            </w:r>
+                            <w:r>
+                              <w:rPr>
+                                <w:rFonts w:ascii="Tw Cen MT" w:hAnsi="Tw Cen MT"/>
+                                <w:sz w:val="24"/>
+                                <w:szCs w:val="24"/>
+                              </w:rPr>
+                              <w:t xml:space="preserve">phase </w:t>
+                            </w:r>
+                            <w:r>
+                              <w:rPr>
+                                <w:rFonts w:ascii="Tw Cen MT" w:hAnsi="Tw Cen MT"/>
+                                <w:sz w:val="24"/>
+                                <w:szCs w:val="24"/>
+                              </w:rPr>
+                              <w:t>section.</w:t>
                             </w:r>
                           </w:p>
                           <w:p>
@@ -346,7 +425,15 @@
                                 <w:sz w:val="24"/>
                                 <w:szCs w:val="24"/>
                               </w:rPr>
-                              <w:t xml:space="preserve">Formatted with a bibliography and in-text citations in </w:t>
+                              <w:t>A</w:t>
+                            </w:r>
+                            <w:r>
+                              <w:rPr>
+                                <w:rFonts w:ascii="Tw Cen MT" w:hAnsi="Tw Cen MT"/>
+                                <w:sz w:val="24"/>
+                                <w:szCs w:val="24"/>
+                              </w:rPr>
+                              <w:t xml:space="preserve"> bibliography and in-text citations in </w:t>
                             </w:r>
                             <w:r>
                               <w:rPr>
@@ -386,268 +473,15 @@
                                 <w:sz w:val="24"/>
                                 <w:szCs w:val="24"/>
                               </w:rPr>
-                              <w:t xml:space="preserve">Choose a researched academic article published since 2010. You can choose one from the list below, or you can find your own and run it by me before using. </w:t>
-                            </w:r>
-                          </w:p>
-                          <w:p>
-                            <w:pPr>
-                              <w:spacing w:after="0"/>
-                            </w:pPr>
-                            <w:r>
-                              <w:rPr>
-                                <w:rFonts w:ascii="Tw Cen MT" w:hAnsi="Tw Cen MT"/>
-                                <w:sz w:val="24"/>
-                                <w:szCs w:val="24"/>
-                              </w:rPr>
-                              <w:t xml:space="preserve">           - </w:t>
-                            </w:r>
-                            <w:hyperlink r:id="rId5" w:history="1">
-                              <w:r>
-                                <w:rPr>
-                                  <w:rStyle w:val="Hyperlink"/>
-                                  <w:rFonts w:ascii="Tw Cen MT" w:hAnsi="Tw Cen MT"/>
-                                  <w:sz w:val="24"/>
-                                  <w:szCs w:val="24"/>
-                                </w:rPr>
-                                <w:t>Rewilding, "the Hoop," and Settler Apocalypse</w:t>
-                              </w:r>
-                            </w:hyperlink>
-                            <w:r>
-                              <w:rPr>
-                                <w:rFonts w:ascii="Tw Cen MT" w:hAnsi="Tw Cen MT"/>
-                                <w:sz w:val="24"/>
-                                <w:szCs w:val="24"/>
-                              </w:rPr>
-                              <w:t xml:space="preserve"> by Bruno Seraphino</w:t>
-                            </w:r>
-                          </w:p>
-                          <w:p>
-                            <w:pPr>
-                              <w:spacing w:after="0"/>
-                              <w:ind w:left="720"/>
-                              <w:rPr>
-                                <w:rFonts w:ascii="Tw Cen MT" w:hAnsi="Tw Cen MT"/>
-                                <w:sz w:val="24"/>
-                                <w:szCs w:val="24"/>
-                              </w:rPr>
-                            </w:pPr>
-                            <w:r>
-                              <w:rPr>
-                                <w:rFonts w:ascii="Tw Cen MT" w:hAnsi="Tw Cen MT"/>
-                                <w:sz w:val="24"/>
-                                <w:szCs w:val="24"/>
-                              </w:rPr>
-                              <w:t xml:space="preserve">- </w:t>
-                            </w:r>
-                            <w:hyperlink r:id="rId6" w:history="1">
-                              <w:r>
-                                <w:rPr>
-                                  <w:rStyle w:val="Hyperlink"/>
-                                  <w:rFonts w:ascii="Tw Cen MT" w:hAnsi="Tw Cen MT"/>
-                                  <w:sz w:val="24"/>
-                                  <w:szCs w:val="24"/>
-                                </w:rPr>
-                                <w:t>Designing Captions: Disruptive Experiments with Typography, Color, Icons, and Effects</w:t>
-                              </w:r>
-                            </w:hyperlink>
-                            <w:r>
-                              <w:rPr>
-                                <w:rFonts w:ascii="Tw Cen MT" w:hAnsi="Tw Cen MT"/>
-                                <w:sz w:val="24"/>
-                                <w:szCs w:val="24"/>
-                              </w:rPr>
-                              <w:t xml:space="preserve"> by Sean Zdenek</w:t>
-                            </w:r>
-                          </w:p>
-                          <w:p>
-                            <w:pPr>
-                              <w:spacing w:after="0"/>
-                              <w:ind w:left="720"/>
-                            </w:pPr>
-                            <w:r>
-                              <w:rPr>
-                                <w:rFonts w:ascii="Tw Cen MT" w:hAnsi="Tw Cen MT"/>
-                                <w:sz w:val="24"/>
-                                <w:szCs w:val="24"/>
-                              </w:rPr>
-                              <w:t xml:space="preserve">- </w:t>
-                            </w:r>
-                            <w:hyperlink r:id="rId7" w:history="1">
-                              <w:r>
-                                <w:rPr>
-                                  <w:rStyle w:val="Hyperlink"/>
-                                  <w:rFonts w:ascii="Tw Cen MT" w:hAnsi="Tw Cen MT"/>
-                                  <w:sz w:val="24"/>
-                                  <w:szCs w:val="24"/>
-                                </w:rPr>
-                                <w:t>Building Dark Patterns into Platforms: How GamerGate Perturbed Twitter's User Experience</w:t>
-                              </w:r>
-                            </w:hyperlink>
-                            <w:r>
-                              <w:rPr>
-                                <w:rFonts w:ascii="Tw Cen MT" w:hAnsi="Tw Cen MT"/>
-                                <w:sz w:val="24"/>
-                                <w:szCs w:val="24"/>
-                              </w:rPr>
-                              <w:t xml:space="preserve"> by </w:t>
-                            </w:r>
-                          </w:p>
-                          <w:p>
-                            <w:pPr>
-                              <w:spacing w:after="0"/>
-                            </w:pPr>
-                            <w:r>
-                              <w:rPr>
-                                <w:rFonts w:ascii="Tw Cen MT" w:hAnsi="Tw Cen MT"/>
-                                <w:sz w:val="24"/>
-                                <w:szCs w:val="24"/>
-                              </w:rPr>
-                              <w:t xml:space="preserve">              Michael Trice and Liza Potts </w:t>
-                            </w:r>
-                          </w:p>
-                          <w:p>
-                            <w:pPr>
-                              <w:spacing w:after="0"/>
-                            </w:pPr>
-                            <w:r>
-                              <w:rPr>
-                                <w:rFonts w:ascii="Tw Cen MT" w:hAnsi="Tw Cen MT"/>
-                                <w:sz w:val="24"/>
-                                <w:szCs w:val="24"/>
-                              </w:rPr>
-                              <w:t xml:space="preserve">            - </w:t>
-                            </w:r>
-                            <w:hyperlink r:id="rId8" w:history="1">
-                              <w:r>
-                                <w:rPr>
-                                  <w:rStyle w:val="Hyperlink"/>
-                                  <w:rFonts w:ascii="Tw Cen MT" w:hAnsi="Tw Cen MT"/>
-                                  <w:sz w:val="24"/>
-                                  <w:szCs w:val="24"/>
-                                </w:rPr>
-                                <w:t>Inoculating the Public: Managing Vaccine Rhetoric</w:t>
-                              </w:r>
-                            </w:hyperlink>
-                            <w:r>
-                              <w:rPr>
-                                <w:rFonts w:ascii="Tw Cen MT" w:hAnsi="Tw Cen MT"/>
-                                <w:sz w:val="24"/>
-                                <w:szCs w:val="24"/>
-                              </w:rPr>
-                              <w:t xml:space="preserve"> by Monica Brown</w:t>
-                            </w:r>
-                          </w:p>
-                          <w:p>
-                            <w:pPr>
-                              <w:spacing w:after="0"/>
-                              <w:ind w:left="720"/>
-                            </w:pPr>
-                            <w:r>
-                              <w:rPr>
-                                <w:rFonts w:ascii="Tw Cen MT" w:hAnsi="Tw Cen MT"/>
-                                <w:sz w:val="24"/>
-                                <w:szCs w:val="24"/>
-                              </w:rPr>
-                              <w:t xml:space="preserve"> </w:t>
-                            </w:r>
-                            <w:r>
-                              <w:rPr>
-                                <w:rFonts w:ascii="Tw Cen MT" w:hAnsi="Tw Cen MT"/>
-                                <w:sz w:val="24"/>
-                                <w:szCs w:val="24"/>
-                              </w:rPr>
-                              <w:t xml:space="preserve">- </w:t>
-                            </w:r>
-                            <w:hyperlink r:id="rId9" w:history="1">
-                              <w:r>
-                                <w:rPr>
-                                  <w:rStyle w:val="Hyperlink"/>
-                                  <w:rFonts w:ascii="Tw Cen MT" w:hAnsi="Tw Cen MT"/>
-                                  <w:sz w:val="24"/>
-                                  <w:szCs w:val="24"/>
-                                </w:rPr>
-                                <w:t>That Camera Won't Save You! The Spectacular Consumption of Police Violence</w:t>
-                              </w:r>
-                            </w:hyperlink>
-                            <w:r>
-                              <w:rPr>
-                                <w:rFonts w:ascii="Tw Cen MT" w:hAnsi="Tw Cen MT"/>
-                                <w:sz w:val="24"/>
-                                <w:szCs w:val="24"/>
-                              </w:rPr>
-                              <w:t xml:space="preserve"> by Armond R. Towns</w:t>
-                            </w:r>
-                            <w:r>
-                              <w:rPr>
-                                <w:rFonts w:ascii="Tw Cen MT" w:hAnsi="Tw Cen MT"/>
-                                <w:sz w:val="24"/>
-                                <w:szCs w:val="24"/>
-                              </w:rPr>
-                              <w:br/>
-                              <w:t> </w:t>
-                            </w:r>
-                            <w:r>
-                              <w:rPr>
-                                <w:rFonts w:ascii="Tw Cen MT" w:hAnsi="Tw Cen MT"/>
-                                <w:sz w:val="24"/>
-                                <w:szCs w:val="24"/>
-                              </w:rPr>
-                              <w:t>-</w:t>
-                            </w:r>
-                            <w:r>
-                              <w:rPr>
-                                <w:rFonts w:ascii="Tw Cen MT" w:hAnsi="Tw Cen MT"/>
-                                <w:sz w:val="24"/>
-                                <w:szCs w:val="24"/>
-                              </w:rPr>
-                              <w:t xml:space="preserve"> </w:t>
-                            </w:r>
-                            <w:hyperlink r:id="rId10" w:history="1">
-                              <w:r>
-                                <w:rPr>
-                                  <w:rStyle w:val="Hyperlink"/>
-                                  <w:rFonts w:ascii="Tw Cen MT" w:hAnsi="Tw Cen MT"/>
-                                  <w:sz w:val="24"/>
-                                  <w:szCs w:val="24"/>
-                                </w:rPr>
-                                <w:t>Diversity, Technology, and Composition: Honoring Students' Multimodal Home Places</w:t>
-                              </w:r>
-                            </w:hyperlink>
-                            <w:r>
-                              <w:rPr>
-                                <w:rFonts w:ascii="Tw Cen MT" w:hAnsi="Tw Cen MT"/>
-                                <w:sz w:val="24"/>
-                                <w:szCs w:val="24"/>
-                              </w:rPr>
-                              <w:t xml:space="preserve"> by Christina V. Cedillo</w:t>
-                            </w:r>
-                            <w:r>
-                              <w:rPr>
-                                <w:rFonts w:ascii="Tw Cen MT" w:hAnsi="Tw Cen MT"/>
-                                <w:sz w:val="24"/>
-                                <w:szCs w:val="24"/>
-                              </w:rPr>
-                              <w:br/>
-                              <w:t xml:space="preserve">  - </w:t>
-                            </w:r>
-                            <w:hyperlink r:id="rId11" w:history="1">
-                              <w:r>
-                                <w:rPr>
-                                  <w:rStyle w:val="Hyperlink"/>
-                                  <w:rFonts w:ascii="Tw Cen MT" w:hAnsi="Tw Cen MT"/>
-                                  <w:sz w:val="24"/>
-                                  <w:szCs w:val="24"/>
-                                </w:rPr>
-                                <w:t>Wicked Problems in Design Thinking</w:t>
-                              </w:r>
-                            </w:hyperlink>
-                            <w:r>
-                              <w:rPr>
-                                <w:rFonts w:ascii="Tw Cen MT" w:hAnsi="Tw Cen MT"/>
-                                <w:sz w:val="24"/>
-                                <w:szCs w:val="24"/>
-                              </w:rPr>
-                              <w:t xml:space="preserve"> by Richard Buchanan</w:t>
+                              <w:t xml:space="preserve">Choose a researched academic article published since 2010. </w:t>
+                            </w:r>
+                            <w:r>
+                              <w:rPr>
+                                <w:rFonts w:ascii="Tw Cen MT" w:hAnsi="Tw Cen MT"/>
+                                <w:sz w:val="24"/>
+                                <w:szCs w:val="24"/>
+                              </w:rPr>
+                              <w:t xml:space="preserve">You can find academic articles on </w:t>
                             </w:r>
                           </w:p>
                           <w:p>
@@ -692,7 +526,23 @@
                                 <w:sz w:val="24"/>
                                 <w:szCs w:val="24"/>
                               </w:rPr>
-                              <w:t xml:space="preserve">Each description will consist of </w:t>
+                              <w:t xml:space="preserve">Each </w:t>
+                            </w:r>
+                            <w:r>
+                              <w:rPr>
+                                <w:rFonts w:ascii="Tw Cen MT" w:hAnsi="Tw Cen MT"/>
+                                <w:sz w:val="24"/>
+                                <w:szCs w:val="24"/>
+                              </w:rPr>
+                              <w:t>body section</w:t>
+                            </w:r>
+                            <w:r>
+                              <w:rPr>
+                                <w:rFonts w:ascii="Tw Cen MT" w:hAnsi="Tw Cen MT"/>
+                                <w:sz w:val="24"/>
+                                <w:szCs w:val="24"/>
+                              </w:rPr>
+                              <w:t xml:space="preserve"> will consist of </w:t>
                             </w:r>
                             <w:r>
                               <w:rPr>
@@ -702,7 +552,17 @@
                                 <w:sz w:val="24"/>
                                 <w:szCs w:val="24"/>
                               </w:rPr>
-                              <w:t xml:space="preserve">~350 words </w:t>
+                              <w:t xml:space="preserve"> at least </w:t>
+                            </w:r>
+                            <w:r>
+                              <w:rPr>
+                                <w:rFonts w:ascii="Tw Cen MT" w:hAnsi="Tw Cen MT"/>
+                                <w:b/>
+                                <w:bCs/>
+                                <w:sz w:val="24"/>
+                                <w:szCs w:val="24"/>
+                              </w:rPr>
+                              <w:t xml:space="preserve">350 words </w:t>
                             </w:r>
                             <w:r>
                               <w:rPr>
@@ -735,6 +595,11 @@
                             <w:pPr>
                               <w:spacing w:after="80"/>
                               <w:ind w:left="360" w:hanging="360"/>
+                              <w:rPr>
+                                <w:rFonts w:ascii="Tw Cen MT" w:hAnsi="Tw Cen MT"/>
+                                <w:sz w:val="24"/>
+                                <w:szCs w:val="24"/>
+                              </w:rPr>
                             </w:pPr>
                             <w:r>
                               <w:rPr>
@@ -754,6 +619,65 @@
                               </w:rPr>
                               <w:t>Include a brief (1-2 sentence) caption with each piece of media included.</w:t>
                             </w:r>
+                          </w:p>
+                          <w:p>
+                            <w:pPr>
+                              <w:spacing w:after="80"/>
+                              <w:ind w:left="360" w:hanging="360"/>
+                              <w:rPr>
+                                <w:rFonts w:ascii="Symbol" w:hAnsi="Symbol"/>
+                                <w:lang w:val="x-none"/>
+                              </w:rPr>
+                            </w:pPr>
+                            <w:r>
+                              <w:rPr>
+                                <w:rFonts w:ascii="Symbol" w:hAnsi="Symbol"/>
+                                <w:lang w:val="x-none"/>
+                              </w:rPr>
+                              <w:t></w:t>
+                            </w:r>
+                            <w:r>
+                              <w:t> </w:t>
+                            </w:r>
+                            <w:r>
+                              <w:rPr>
+                                <w:rFonts w:ascii="Tw Cen MT" w:hAnsi="Tw Cen MT"/>
+                                <w:sz w:val="24"/>
+                                <w:szCs w:val="24"/>
+                              </w:rPr>
+                              <w:t xml:space="preserve">Your completed project will also include 1) an opening paragraph that introduces the article and </w:t>
+                            </w:r>
+                            <w:r>
+                              <w:rPr>
+                                <w:rFonts w:ascii="Tw Cen MT" w:hAnsi="Tw Cen MT"/>
+                                <w:sz w:val="24"/>
+                                <w:szCs w:val="24"/>
+                              </w:rPr>
+                              <w:t xml:space="preserve">describes </w:t>
+                            </w:r>
+                            <w:r>
+                              <w:rPr>
+                                <w:rFonts w:ascii="Tw Cen MT" w:hAnsi="Tw Cen MT"/>
+                                <w:sz w:val="24"/>
+                                <w:szCs w:val="24"/>
+                              </w:rPr>
+                              <w:t>the article’s purpose, audience, and context</w:t>
+                            </w:r>
+                            <w:r>
+                              <w:rPr>
+                                <w:rFonts w:ascii="Tw Cen MT" w:hAnsi="Tw Cen MT"/>
+                                <w:sz w:val="24"/>
+                                <w:szCs w:val="24"/>
+                              </w:rPr>
+                              <w:t>.</w:t>
+                            </w:r>
+                          </w:p>
+                          <w:bookmarkEnd w:id="0"/>
+                          <w:p>
+                            <w:pPr>
+                              <w:spacing w:after="80"/>
+                              <w:ind w:left="360" w:hanging="360"/>
+                            </w:pPr>
                           </w:p>
                         </w:txbxContent>
                       </wps:txbx>
@@ -785,6 +709,7 @@
                       <w:pPr>
                         <w:spacing w:after="80"/>
                       </w:pPr>
+                      <w:bookmarkStart w:id="1" w:name="_GoBack"/>
                       <w:r>
                         <w:rPr>
                           <w:rFonts w:ascii="Bahnschrift" w:hAnsi="Bahnschrift"/>
@@ -820,7 +745,23 @@
                           <w:sz w:val="24"/>
                           <w:szCs w:val="24"/>
                         </w:rPr>
-                        <w:t xml:space="preserve">yzes a particular academic article based on four criteria: semantic, bibliographic, affinity-based, and choric. For each of these four sections you must </w:t>
+                        <w:t>yzes a particular academic article based on four criteria: semantic, bibliographic, affinity-based, and choric</w:t>
+                      </w:r>
+                      <w:r>
+                        <w:rPr>
+                          <w:rFonts w:ascii="Tw Cen MT" w:hAnsi="Tw Cen MT"/>
+                          <w:sz w:val="24"/>
+                          <w:szCs w:val="24"/>
+                        </w:rPr>
+                        <w:t xml:space="preserve"> elements</w:t>
+                      </w:r>
+                      <w:r>
+                        <w:rPr>
+                          <w:rFonts w:ascii="Tw Cen MT" w:hAnsi="Tw Cen MT"/>
+                          <w:sz w:val="24"/>
+                          <w:szCs w:val="24"/>
+                        </w:rPr>
+                        <w:t xml:space="preserve">. For each of these four sections you must </w:t>
                       </w:r>
                       <w:r>
                         <w:rPr>
@@ -870,7 +811,23 @@
                           <w:sz w:val="24"/>
                           <w:szCs w:val="24"/>
                         </w:rPr>
-                        <w:t xml:space="preserve">Keep in mind that this is a writing course, so the media you make need not be complex or professional. It just needs to enrich our understanding of the academic article you are analyzing. </w:t>
+                        <w:t>Keep in mind that this is a writing course, so the media you make need not be complex or professional</w:t>
+                      </w:r>
+                      <w:r>
+                        <w:rPr>
+                          <w:rFonts w:ascii="Tw Cen MT" w:hAnsi="Tw Cen MT"/>
+                          <w:sz w:val="24"/>
+                          <w:szCs w:val="24"/>
+                        </w:rPr>
+                        <w:t xml:space="preserve"> grade</w:t>
+                      </w:r>
+                      <w:r>
+                        <w:rPr>
+                          <w:rFonts w:ascii="Tw Cen MT" w:hAnsi="Tw Cen MT"/>
+                          <w:sz w:val="24"/>
+                          <w:szCs w:val="24"/>
+                        </w:rPr>
+                        <w:t xml:space="preserve">. It just needs to enrich our understanding of the academic article you are analyzing. </w:t>
                       </w:r>
                       <w:r>
                         <w:rPr>
@@ -931,7 +888,23 @@
                           <w:sz w:val="24"/>
                           <w:szCs w:val="24"/>
                         </w:rPr>
-                        <w:t>At least 2,000 words.</w:t>
+                        <w:t xml:space="preserve">At least </w:t>
+                      </w:r>
+                      <w:r>
+                        <w:rPr>
+                          <w:rFonts w:ascii="Tw Cen MT" w:hAnsi="Tw Cen MT"/>
+                          <w:sz w:val="24"/>
+                          <w:szCs w:val="24"/>
+                        </w:rPr>
+                        <w:t>1,750</w:t>
+                      </w:r>
+                      <w:r>
+                        <w:rPr>
+                          <w:rFonts w:ascii="Tw Cen MT" w:hAnsi="Tw Cen MT"/>
+                          <w:sz w:val="24"/>
+                          <w:szCs w:val="24"/>
+                        </w:rPr>
+                        <w:t xml:space="preserve"> words.</w:t>
                       </w:r>
                     </w:p>
                     <w:p>
@@ -963,7 +936,23 @@
                           <w:sz w:val="24"/>
                           <w:szCs w:val="24"/>
                         </w:rPr>
-                        <w:t>A website with 7 pages: An Introduction (with title), a Conclusion, a Bibliography, and the 4 phases mentioned below</w:t>
+                        <w:t xml:space="preserve">A website with </w:t>
+                      </w:r>
+                      <w:r>
+                        <w:rPr>
+                          <w:rFonts w:ascii="Tw Cen MT" w:hAnsi="Tw Cen MT"/>
+                          <w:sz w:val="24"/>
+                          <w:szCs w:val="24"/>
+                        </w:rPr>
+                        <w:t>6</w:t>
+                      </w:r>
+                      <w:r>
+                        <w:rPr>
+                          <w:rFonts w:ascii="Tw Cen MT" w:hAnsi="Tw Cen MT"/>
+                          <w:sz w:val="24"/>
+                          <w:szCs w:val="24"/>
+                        </w:rPr>
+                        <w:t xml:space="preserve"> pages: An Introduction (with title), a Bibliography, and the 4 phases mentioned below</w:t>
                       </w:r>
                       <w:r>
                         <w:rPr>
@@ -1013,7 +1002,23 @@
                           <w:sz w:val="24"/>
                           <w:szCs w:val="24"/>
                         </w:rPr>
-                        <w:t>n original piece of media for each section.</w:t>
+                        <w:t xml:space="preserve">n original piece of media for each </w:t>
+                      </w:r>
+                      <w:r>
+                        <w:rPr>
+                          <w:rFonts w:ascii="Tw Cen MT" w:hAnsi="Tw Cen MT"/>
+                          <w:sz w:val="24"/>
+                          <w:szCs w:val="24"/>
+                        </w:rPr>
+                        <w:t xml:space="preserve">phase </w:t>
+                      </w:r>
+                      <w:r>
+                        <w:rPr>
+                          <w:rFonts w:ascii="Tw Cen MT" w:hAnsi="Tw Cen MT"/>
+                          <w:sz w:val="24"/>
+                          <w:szCs w:val="24"/>
+                        </w:rPr>
+                        <w:t>section.</w:t>
                       </w:r>
                     </w:p>
                     <w:p>
@@ -1037,7 +1042,15 @@
                           <w:sz w:val="24"/>
                           <w:szCs w:val="24"/>
                         </w:rPr>
-                        <w:t xml:space="preserve">Formatted with a bibliography and in-text citations in </w:t>
+                        <w:t>A</w:t>
+                      </w:r>
+                      <w:r>
+                        <w:rPr>
+                          <w:rFonts w:ascii="Tw Cen MT" w:hAnsi="Tw Cen MT"/>
+                          <w:sz w:val="24"/>
+                          <w:szCs w:val="24"/>
+                        </w:rPr>
+                        <w:t xml:space="preserve"> bibliography and in-text citations in </w:t>
                       </w:r>
                       <w:r>
                         <w:rPr>
@@ -1077,268 +1090,15 @@
                           <w:sz w:val="24"/>
                           <w:szCs w:val="24"/>
                         </w:rPr>
-                        <w:t xml:space="preserve">Choose a researched academic article published since 2010. You can choose one from the list below, or you can find your own and run it by me before using. </w:t>
-                      </w:r>
-                    </w:p>
-                    <w:p>
-                      <w:pPr>
-                        <w:spacing w:after="0"/>
-                      </w:pPr>
-                      <w:r>
-                        <w:rPr>
-                          <w:rFonts w:ascii="Tw Cen MT" w:hAnsi="Tw Cen MT"/>
-                          <w:sz w:val="24"/>
-                          <w:szCs w:val="24"/>
-                        </w:rPr>
-                        <w:t xml:space="preserve">           - </w:t>
-                      </w:r>
-                      <w:hyperlink r:id="rId12" w:history="1">
-                        <w:r>
-                          <w:rPr>
-                            <w:rStyle w:val="Hyperlink"/>
-                            <w:rFonts w:ascii="Tw Cen MT" w:hAnsi="Tw Cen MT"/>
-                            <w:sz w:val="24"/>
-                            <w:szCs w:val="24"/>
-                          </w:rPr>
-                          <w:t>Rewilding, "the Hoop," and Settler Apocalypse</w:t>
-                        </w:r>
-                      </w:hyperlink>
-                      <w:r>
-                        <w:rPr>
-                          <w:rFonts w:ascii="Tw Cen MT" w:hAnsi="Tw Cen MT"/>
-                          <w:sz w:val="24"/>
-                          <w:szCs w:val="24"/>
-                        </w:rPr>
-                        <w:t xml:space="preserve"> by Bruno Seraphino</w:t>
-                      </w:r>
-                    </w:p>
-                    <w:p>
-                      <w:pPr>
-                        <w:spacing w:after="0"/>
-                        <w:ind w:left="720"/>
-                        <w:rPr>
-                          <w:rFonts w:ascii="Tw Cen MT" w:hAnsi="Tw Cen MT"/>
-                          <w:sz w:val="24"/>
-                          <w:szCs w:val="24"/>
-                        </w:rPr>
-                      </w:pPr>
-                      <w:r>
-                        <w:rPr>
-                          <w:rFonts w:ascii="Tw Cen MT" w:hAnsi="Tw Cen MT"/>
-                          <w:sz w:val="24"/>
-                          <w:szCs w:val="24"/>
-                        </w:rPr>
-                        <w:t xml:space="preserve">- </w:t>
-                      </w:r>
-                      <w:hyperlink r:id="rId13" w:history="1">
-                        <w:r>
-                          <w:rPr>
-                            <w:rStyle w:val="Hyperlink"/>
-                            <w:rFonts w:ascii="Tw Cen MT" w:hAnsi="Tw Cen MT"/>
-                            <w:sz w:val="24"/>
-                            <w:szCs w:val="24"/>
-                          </w:rPr>
-                          <w:t>Designing Captions: Disruptive Experiments with Typography, Color, Icons, and Effects</w:t>
-                        </w:r>
-                      </w:hyperlink>
-                      <w:r>
-                        <w:rPr>
-                          <w:rFonts w:ascii="Tw Cen MT" w:hAnsi="Tw Cen MT"/>
-                          <w:sz w:val="24"/>
-                          <w:szCs w:val="24"/>
-                        </w:rPr>
-                        <w:t xml:space="preserve"> by Sean Zdenek</w:t>
-                      </w:r>
-                    </w:p>
-                    <w:p>
-                      <w:pPr>
-                        <w:spacing w:after="0"/>
-                        <w:ind w:left="720"/>
-                      </w:pPr>
-                      <w:r>
-                        <w:rPr>
-                          <w:rFonts w:ascii="Tw Cen MT" w:hAnsi="Tw Cen MT"/>
-                          <w:sz w:val="24"/>
-                          <w:szCs w:val="24"/>
-                        </w:rPr>
-                        <w:t xml:space="preserve">- </w:t>
-                      </w:r>
-                      <w:hyperlink r:id="rId14" w:history="1">
-                        <w:r>
-                          <w:rPr>
-                            <w:rStyle w:val="Hyperlink"/>
-                            <w:rFonts w:ascii="Tw Cen MT" w:hAnsi="Tw Cen MT"/>
-                            <w:sz w:val="24"/>
-                            <w:szCs w:val="24"/>
-                          </w:rPr>
-                          <w:t>Building Dark Patterns into Platforms: How GamerGate Perturbed Twitter's User Experience</w:t>
-                        </w:r>
-                      </w:hyperlink>
-                      <w:r>
-                        <w:rPr>
-                          <w:rFonts w:ascii="Tw Cen MT" w:hAnsi="Tw Cen MT"/>
-                          <w:sz w:val="24"/>
-                          <w:szCs w:val="24"/>
-                        </w:rPr>
-                        <w:t xml:space="preserve"> by </w:t>
-                      </w:r>
-                    </w:p>
-                    <w:p>
-                      <w:pPr>
-                        <w:spacing w:after="0"/>
-                      </w:pPr>
-                      <w:r>
-                        <w:rPr>
-                          <w:rFonts w:ascii="Tw Cen MT" w:hAnsi="Tw Cen MT"/>
-                          <w:sz w:val="24"/>
-                          <w:szCs w:val="24"/>
-                        </w:rPr>
-                        <w:t xml:space="preserve">              Michael Trice and Liza Potts </w:t>
-                      </w:r>
-                    </w:p>
-                    <w:p>
-                      <w:pPr>
-                        <w:spacing w:after="0"/>
-                      </w:pPr>
-                      <w:r>
-                        <w:rPr>
-                          <w:rFonts w:ascii="Tw Cen MT" w:hAnsi="Tw Cen MT"/>
-                          <w:sz w:val="24"/>
-                          <w:szCs w:val="24"/>
-                        </w:rPr>
-                        <w:t xml:space="preserve">            - </w:t>
-                      </w:r>
-                      <w:hyperlink r:id="rId15" w:history="1">
-                        <w:r>
-                          <w:rPr>
-                            <w:rStyle w:val="Hyperlink"/>
-                            <w:rFonts w:ascii="Tw Cen MT" w:hAnsi="Tw Cen MT"/>
-                            <w:sz w:val="24"/>
-                            <w:szCs w:val="24"/>
-                          </w:rPr>
-                          <w:t>Inoculating the Public: Managing Vaccine Rhetoric</w:t>
-                        </w:r>
-                      </w:hyperlink>
-                      <w:r>
-                        <w:rPr>
-                          <w:rFonts w:ascii="Tw Cen MT" w:hAnsi="Tw Cen MT"/>
-                          <w:sz w:val="24"/>
-                          <w:szCs w:val="24"/>
-                        </w:rPr>
-                        <w:t xml:space="preserve"> by Monica Brown</w:t>
-                      </w:r>
-                    </w:p>
-                    <w:p>
-                      <w:pPr>
-                        <w:spacing w:after="0"/>
-                        <w:ind w:left="720"/>
-                      </w:pPr>
-                      <w:r>
-                        <w:rPr>
-                          <w:rFonts w:ascii="Tw Cen MT" w:hAnsi="Tw Cen MT"/>
-                          <w:sz w:val="24"/>
-                          <w:szCs w:val="24"/>
-                        </w:rPr>
-                        <w:t xml:space="preserve"> </w:t>
-                      </w:r>
-                      <w:r>
-                        <w:rPr>
-                          <w:rFonts w:ascii="Tw Cen MT" w:hAnsi="Tw Cen MT"/>
-                          <w:sz w:val="24"/>
-                          <w:szCs w:val="24"/>
-                        </w:rPr>
-                        <w:t xml:space="preserve">- </w:t>
-                      </w:r>
-                      <w:hyperlink r:id="rId16" w:history="1">
-                        <w:r>
-                          <w:rPr>
-                            <w:rStyle w:val="Hyperlink"/>
-                            <w:rFonts w:ascii="Tw Cen MT" w:hAnsi="Tw Cen MT"/>
-                            <w:sz w:val="24"/>
-                            <w:szCs w:val="24"/>
-                          </w:rPr>
-                          <w:t>That Camera Won't Save You! The Spectacular Consumption of Police Violence</w:t>
-                        </w:r>
-                      </w:hyperlink>
-                      <w:r>
-                        <w:rPr>
-                          <w:rFonts w:ascii="Tw Cen MT" w:hAnsi="Tw Cen MT"/>
-                          <w:sz w:val="24"/>
-                          <w:szCs w:val="24"/>
-                        </w:rPr>
-                        <w:t xml:space="preserve"> by Armond R. Towns</w:t>
-                      </w:r>
-                      <w:r>
-                        <w:rPr>
-                          <w:rFonts w:ascii="Tw Cen MT" w:hAnsi="Tw Cen MT"/>
-                          <w:sz w:val="24"/>
-                          <w:szCs w:val="24"/>
-                        </w:rPr>
-                        <w:br/>
-                        <w:t> </w:t>
-                      </w:r>
-                      <w:r>
-                        <w:rPr>
-                          <w:rFonts w:ascii="Tw Cen MT" w:hAnsi="Tw Cen MT"/>
-                          <w:sz w:val="24"/>
-                          <w:szCs w:val="24"/>
-                        </w:rPr>
-                        <w:t>-</w:t>
-                      </w:r>
-                      <w:r>
-                        <w:rPr>
-                          <w:rFonts w:ascii="Tw Cen MT" w:hAnsi="Tw Cen MT"/>
-                          <w:sz w:val="24"/>
-                          <w:szCs w:val="24"/>
-                        </w:rPr>
-                        <w:t xml:space="preserve"> </w:t>
-                      </w:r>
-                      <w:hyperlink r:id="rId17" w:history="1">
-                        <w:r>
-                          <w:rPr>
-                            <w:rStyle w:val="Hyperlink"/>
-                            <w:rFonts w:ascii="Tw Cen MT" w:hAnsi="Tw Cen MT"/>
-                            <w:sz w:val="24"/>
-                            <w:szCs w:val="24"/>
-                          </w:rPr>
-                          <w:t>Diversity, Technology, and Composition: Honoring Students' Multimodal Home Places</w:t>
-                        </w:r>
-                      </w:hyperlink>
-                      <w:r>
-                        <w:rPr>
-                          <w:rFonts w:ascii="Tw Cen MT" w:hAnsi="Tw Cen MT"/>
-                          <w:sz w:val="24"/>
-                          <w:szCs w:val="24"/>
-                        </w:rPr>
-                        <w:t xml:space="preserve"> by Christina V. Cedillo</w:t>
-                      </w:r>
-                      <w:r>
-                        <w:rPr>
-                          <w:rFonts w:ascii="Tw Cen MT" w:hAnsi="Tw Cen MT"/>
-                          <w:sz w:val="24"/>
-                          <w:szCs w:val="24"/>
-                        </w:rPr>
-                        <w:br/>
-                        <w:t xml:space="preserve">  - </w:t>
-                      </w:r>
-                      <w:hyperlink r:id="rId18" w:history="1">
-                        <w:r>
-                          <w:rPr>
-                            <w:rStyle w:val="Hyperlink"/>
-                            <w:rFonts w:ascii="Tw Cen MT" w:hAnsi="Tw Cen MT"/>
-                            <w:sz w:val="24"/>
-                            <w:szCs w:val="24"/>
-                          </w:rPr>
-                          <w:t>Wicked Problems in Design Thinking</w:t>
-                        </w:r>
-                      </w:hyperlink>
-                      <w:r>
-                        <w:rPr>
-                          <w:rFonts w:ascii="Tw Cen MT" w:hAnsi="Tw Cen MT"/>
-                          <w:sz w:val="24"/>
-                          <w:szCs w:val="24"/>
-                        </w:rPr>
-                        <w:t xml:space="preserve"> by Richard Buchanan</w:t>
+                        <w:t xml:space="preserve">Choose a researched academic article published since 2010. </w:t>
+                      </w:r>
+                      <w:r>
+                        <w:rPr>
+                          <w:rFonts w:ascii="Tw Cen MT" w:hAnsi="Tw Cen MT"/>
+                          <w:sz w:val="24"/>
+                          <w:szCs w:val="24"/>
+                        </w:rPr>
+                        <w:t xml:space="preserve">You can find academic articles on </w:t>
                       </w:r>
                     </w:p>
                     <w:p>
@@ -1383,7 +1143,23 @@
                           <w:sz w:val="24"/>
                           <w:szCs w:val="24"/>
                         </w:rPr>
-                        <w:t xml:space="preserve">Each description will consist of </w:t>
+                        <w:t xml:space="preserve">Each </w:t>
+                      </w:r>
+                      <w:r>
+                        <w:rPr>
+                          <w:rFonts w:ascii="Tw Cen MT" w:hAnsi="Tw Cen MT"/>
+                          <w:sz w:val="24"/>
+                          <w:szCs w:val="24"/>
+                        </w:rPr>
+                        <w:t>body section</w:t>
+                      </w:r>
+                      <w:r>
+                        <w:rPr>
+                          <w:rFonts w:ascii="Tw Cen MT" w:hAnsi="Tw Cen MT"/>
+                          <w:sz w:val="24"/>
+                          <w:szCs w:val="24"/>
+                        </w:rPr>
+                        <w:t xml:space="preserve"> will consist of </w:t>
                       </w:r>
                       <w:r>
                         <w:rPr>
@@ -1393,7 +1169,17 @@
                           <w:sz w:val="24"/>
                           <w:szCs w:val="24"/>
                         </w:rPr>
-                        <w:t xml:space="preserve">~350 words </w:t>
+                        <w:t xml:space="preserve"> at least </w:t>
+                      </w:r>
+                      <w:r>
+                        <w:rPr>
+                          <w:rFonts w:ascii="Tw Cen MT" w:hAnsi="Tw Cen MT"/>
+                          <w:b/>
+                          <w:bCs/>
+                          <w:sz w:val="24"/>
+                          <w:szCs w:val="24"/>
+                        </w:rPr>
+                        <w:t xml:space="preserve">350 words </w:t>
                       </w:r>
                       <w:r>
                         <w:rPr>
@@ -1426,6 +1212,11 @@
                       <w:pPr>
                         <w:spacing w:after="80"/>
                         <w:ind w:left="360" w:hanging="360"/>
+                        <w:rPr>
+                          <w:rFonts w:ascii="Tw Cen MT" w:hAnsi="Tw Cen MT"/>
+                          <w:sz w:val="24"/>
+                          <w:szCs w:val="24"/>
+                        </w:rPr>
                       </w:pPr>
                       <w:r>
                         <w:rPr>
@@ -1445,6 +1236,65 @@
                         </w:rPr>
                         <w:t>Include a brief (1-2 sentence) caption with each piece of media included.</w:t>
                       </w:r>
+                    </w:p>
+                    <w:p>
+                      <w:pPr>
+                        <w:spacing w:after="80"/>
+                        <w:ind w:left="360" w:hanging="360"/>
+                        <w:rPr>
+                          <w:rFonts w:ascii="Symbol" w:hAnsi="Symbol"/>
+                          <w:lang w:val="x-none"/>
+                        </w:rPr>
+                      </w:pPr>
+                      <w:r>
+                        <w:rPr>
+                          <w:rFonts w:ascii="Symbol" w:hAnsi="Symbol"/>
+                          <w:lang w:val="x-none"/>
+                        </w:rPr>
+                        <w:t></w:t>
+                      </w:r>
+                      <w:r>
+                        <w:t> </w:t>
+                      </w:r>
+                      <w:r>
+                        <w:rPr>
+                          <w:rFonts w:ascii="Tw Cen MT" w:hAnsi="Tw Cen MT"/>
+                          <w:sz w:val="24"/>
+                          <w:szCs w:val="24"/>
+                        </w:rPr>
+                        <w:t xml:space="preserve">Your completed project will also include 1) an opening paragraph that introduces the article and </w:t>
+                      </w:r>
+                      <w:r>
+                        <w:rPr>
+                          <w:rFonts w:ascii="Tw Cen MT" w:hAnsi="Tw Cen MT"/>
+                          <w:sz w:val="24"/>
+                          <w:szCs w:val="24"/>
+                        </w:rPr>
+                        <w:t xml:space="preserve">describes </w:t>
+                      </w:r>
+                      <w:r>
+                        <w:rPr>
+                          <w:rFonts w:ascii="Tw Cen MT" w:hAnsi="Tw Cen MT"/>
+                          <w:sz w:val="24"/>
+                          <w:szCs w:val="24"/>
+                        </w:rPr>
+                        <w:t>the article’s purpose, audience, and context</w:t>
+                      </w:r>
+                      <w:r>
+                        <w:rPr>
+                          <w:rFonts w:ascii="Tw Cen MT" w:hAnsi="Tw Cen MT"/>
+                          <w:sz w:val="24"/>
+                          <w:szCs w:val="24"/>
+                        </w:rPr>
+                        <w:t>.</w:t>
+                      </w:r>
+                    </w:p>
+                    <w:bookmarkEnd w:id="1"/>
+                    <w:p>
+                      <w:pPr>
+                        <w:spacing w:after="80"/>
+                        <w:ind w:left="360" w:hanging="360"/>
+                      </w:pPr>
                     </w:p>
                   </w:txbxContent>
                 </v:textbox>
@@ -1465,7 +1315,7 @@
         <mc:AlternateContent>
           <mc:Choice Requires="wpg">
             <w:drawing>
-              <wp:anchor distT="0" distB="0" distL="114300" distR="114300" simplePos="0" relativeHeight="251657216" behindDoc="0" locked="0" layoutInCell="1" allowOverlap="1" wp14:anchorId="037D3973" wp14:editId="5A6AB900">
+              <wp:anchor distT="0" distB="0" distL="114300" distR="114300" simplePos="0" relativeHeight="251657216" behindDoc="0" locked="0" layoutInCell="1" allowOverlap="1" wp14:anchorId="037D3973" wp14:editId="335AD0BC">
                 <wp:simplePos x="0" y="0"/>
                 <wp:positionH relativeFrom="page">
                   <wp:align>right</wp:align>
@@ -1474,7 +1324,7 @@
                   <wp:posOffset>-453390</wp:posOffset>
                 </wp:positionV>
                 <wp:extent cx="7794625" cy="2851785"/>
-                <wp:effectExtent l="0" t="0" r="0" b="24765"/>
+                <wp:effectExtent l="0" t="0" r="3175" b="18415"/>
                 <wp:wrapNone/>
                 <wp:docPr id="2" name="Group 8"/>
                 <wp:cNvGraphicFramePr>
@@ -1669,7 +1519,37 @@
                                 <w:rPr>
                                   <w:rFonts w:ascii="Tw Cen MT" w:hAnsi="Tw Cen MT"/>
                                 </w:rPr>
-                                <w:t>Partial drafts due (one section each):  11/1 and 11/8</w:t>
+                                <w:t>Partial drafts due (one section each):  11/</w:t>
+                              </w:r>
+                              <w:r>
+                                <w:rPr>
+                                  <w:rFonts w:ascii="Tw Cen MT" w:hAnsi="Tw Cen MT"/>
+                                </w:rPr>
+                                <w:t>4</w:t>
+                              </w:r>
+                              <w:r>
+                                <w:rPr>
+                                  <w:rFonts w:ascii="Tw Cen MT" w:hAnsi="Tw Cen MT"/>
+                                </w:rPr>
+                                <w:t xml:space="preserve"> </w:t>
+                              </w:r>
+                              <w:r>
+                                <w:rPr>
+                                  <w:rFonts w:ascii="Tw Cen MT" w:hAnsi="Tw Cen MT"/>
+                                </w:rPr>
+                                <w:t xml:space="preserve">, </w:t>
+                              </w:r>
+                              <w:r>
+                                <w:rPr>
+                                  <w:rFonts w:ascii="Tw Cen MT" w:hAnsi="Tw Cen MT"/>
+                                </w:rPr>
+                                <w:t>11/8</w:t>
+                              </w:r>
+                              <w:r>
+                                <w:rPr>
+                                  <w:rFonts w:ascii="Tw Cen MT" w:hAnsi="Tw Cen MT"/>
+                                </w:rPr>
+                                <w:t>, Conf</w:t>
                               </w:r>
                             </w:p>
                             <w:p>
@@ -1680,7 +1560,13 @@
                                 <w:rPr>
                                   <w:rFonts w:ascii="Tw Cen MT" w:hAnsi="Tw Cen MT"/>
                                 </w:rPr>
-                                <w:t>Final due: 11/22</w:t>
+                                <w:t>Final due: 11/2</w:t>
+                              </w:r>
+                              <w:r>
+                                <w:rPr>
+                                  <w:rFonts w:ascii="Tw Cen MT" w:hAnsi="Tw Cen MT"/>
+                                </w:rPr>
+                                <w:t>2</w:t>
                               </w:r>
                             </w:p>
                           </w:txbxContent>
@@ -1840,7 +1726,7 @@
                                   <w:sz w:val="28"/>
                                   <w:szCs w:val="28"/>
                                 </w:rPr>
-                                <w:t>1</w:t>
+                                <w:t>2</w:t>
                               </w:r>
                               <w:r>
                                 <w:rPr>
@@ -1850,7 +1736,17 @@
                                   <w:szCs w:val="28"/>
                                   <w:vertAlign w:val="superscript"/>
                                 </w:rPr>
-                                <w:t>ST</w:t>
+                                <w:t>n</w:t>
+                              </w:r>
+                              <w:r>
+                                <w:rPr>
+                                  <w:rFonts w:ascii="Bahnschrift" w:hAnsi="Bahnschrift"/>
+                                  <w:caps/>
+                                  <w:sz w:val="28"/>
+                                  <w:szCs w:val="28"/>
+                                  <w:vertAlign w:val="superscript"/>
+                                </w:rPr>
+                                <w:t>D</w:t>
                               </w:r>
                               <w:r>
                                 <w:rPr>
@@ -1926,7 +1822,37 @@
                           <w:rPr>
                             <w:rFonts w:ascii="Tw Cen MT" w:hAnsi="Tw Cen MT"/>
                           </w:rPr>
-                          <w:t>Partial drafts due (one section each):  11/1 and 11/8</w:t>
+                          <w:t>Partial drafts due (one section each):  11/</w:t>
+                        </w:r>
+                        <w:r>
+                          <w:rPr>
+                            <w:rFonts w:ascii="Tw Cen MT" w:hAnsi="Tw Cen MT"/>
+                          </w:rPr>
+                          <w:t>4</w:t>
+                        </w:r>
+                        <w:r>
+                          <w:rPr>
+                            <w:rFonts w:ascii="Tw Cen MT" w:hAnsi="Tw Cen MT"/>
+                          </w:rPr>
+                          <w:t xml:space="preserve"> </w:t>
+                        </w:r>
+                        <w:r>
+                          <w:rPr>
+                            <w:rFonts w:ascii="Tw Cen MT" w:hAnsi="Tw Cen MT"/>
+                          </w:rPr>
+                          <w:t xml:space="preserve">, </w:t>
+                        </w:r>
+                        <w:r>
+                          <w:rPr>
+                            <w:rFonts w:ascii="Tw Cen MT" w:hAnsi="Tw Cen MT"/>
+                          </w:rPr>
+                          <w:t>11/8</w:t>
+                        </w:r>
+                        <w:r>
+                          <w:rPr>
+                            <w:rFonts w:ascii="Tw Cen MT" w:hAnsi="Tw Cen MT"/>
+                          </w:rPr>
+                          <w:t>, Conf</w:t>
                         </w:r>
                       </w:p>
                       <w:p>
@@ -1937,7 +1863,13 @@
                           <w:rPr>
                             <w:rFonts w:ascii="Tw Cen MT" w:hAnsi="Tw Cen MT"/>
                           </w:rPr>
-                          <w:t>Final due: 11/22</w:t>
+                          <w:t>Final due: 11/2</w:t>
+                        </w:r>
+                        <w:r>
+                          <w:rPr>
+                            <w:rFonts w:ascii="Tw Cen MT" w:hAnsi="Tw Cen MT"/>
+                          </w:rPr>
+                          <w:t>2</w:t>
                         </w:r>
                       </w:p>
                     </w:txbxContent>
@@ -2007,7 +1939,7 @@
                             <w:sz w:val="28"/>
                             <w:szCs w:val="28"/>
                           </w:rPr>
-                          <w:t>1</w:t>
+                          <w:t>2</w:t>
                         </w:r>
                         <w:r>
                           <w:rPr>
@@ -2017,7 +1949,17 @@
                             <w:szCs w:val="28"/>
                             <w:vertAlign w:val="superscript"/>
                           </w:rPr>
-                          <w:t>ST</w:t>
+                          <w:t>n</w:t>
+                        </w:r>
+                        <w:r>
+                          <w:rPr>
+                            <w:rFonts w:ascii="Bahnschrift" w:hAnsi="Bahnschrift"/>
+                            <w:caps/>
+                            <w:sz w:val="28"/>
+                            <w:szCs w:val="28"/>
+                            <w:vertAlign w:val="superscript"/>
+                          </w:rPr>
+                          <w:t>D</w:t>
                         </w:r>
                         <w:r>
                           <w:rPr>
@@ -2065,35 +2007,6 @@
           </w:tcPr>
           <w:p>
             <w:pPr>
-              <w:spacing w:after="80"/>
-              <w:ind w:left="360" w:hanging="360"/>
-              <w:rPr>
-                <w:rFonts w:ascii="Symbol" w:hAnsi="Symbol"/>
-                <w:lang w:val="x-none"/>
-              </w:rPr>
-            </w:pPr>
-            <w:r>
-              <w:rPr>
-                <w:rFonts w:ascii="Symbol" w:hAnsi="Symbol"/>
-                <w:lang w:val="x-none"/>
-              </w:rPr>
-              <w:lastRenderedPageBreak/>
-              <w:t></w:t>
-            </w:r>
-            <w:r>
-              <w:t> </w:t>
-            </w:r>
-            <w:r>
-              <w:rPr>
-                <w:rFonts w:ascii="Tw Cen MT" w:hAnsi="Tw Cen MT"/>
-                <w:sz w:val="24"/>
-                <w:szCs w:val="24"/>
-              </w:rPr>
-              <w:t xml:space="preserve">Your completed project will also include 1) an opening paragraph that introduces the article and 2) a concluding paragraph that discusses the article’s purpose, audience, and context using the rhetorical terms and concepts we have discussed this semester. </w:t>
-            </w:r>
-          </w:p>
-          <w:p>
-            <w:pPr>
               <w:widowControl w:val="0"/>
               <w:spacing w:after="0"/>
               <w:rPr>
@@ -2228,7 +2141,7 @@
               </w:rPr>
               <w:t xml:space="preserve">. Try using online tools like </w:t>
             </w:r>
-            <w:hyperlink r:id="rId19" w:history="1">
+            <w:hyperlink r:id="rId5" w:history="1">
               <w:r>
                 <w:rPr>
                   <w:rFonts w:ascii="Tw Cen MT" w:eastAsia="Times New Roman" w:hAnsi="Tw Cen MT"/>
@@ -2252,7 +2165,7 @@
               </w:rPr>
               <w:t xml:space="preserve"> and the </w:t>
             </w:r>
-            <w:hyperlink r:id="rId20" w:history="1">
+            <w:hyperlink r:id="rId6" w:history="1">
               <w:r>
                 <w:rPr>
                   <w:rFonts w:ascii="Tw Cen MT" w:eastAsia="Times New Roman" w:hAnsi="Tw Cen MT"/>

</xml_diff>